<commit_message>
minor code changes, added all input files into a folder
</commit_message>
<xml_diff>
--- a/CS303/Lab3/CS303 Lab 3 - Report.docx
+++ b/CS303/Lab3/CS303 Lab 3 - Report.docx
@@ -234,7 +234,7 @@
           <w:noProof/>
         </w:rPr>
         <w:drawing>
-          <wp:inline distT="0" distB="0" distL="0" distR="0" wp14:anchorId="553CC81D" wp14:editId="2438BB75">
+          <wp:inline distT="0" distB="0" distL="0" distR="0" wp14:anchorId="252FA898" wp14:editId="30638DA3">
             <wp:extent cx="4099915" cy="1074513"/>
             <wp:effectExtent l="0" t="0" r="0" b="0"/>
             <wp:docPr id="2" name="Picture 2" descr="A picture containing text, scoreboard, plaque&#10;&#10;Description automatically generated"/>
@@ -282,52 +282,223 @@
           <w:rFonts w:ascii="Times New Roman" w:hAnsi="Times New Roman" w:cs="Times New Roman"/>
         </w:rPr>
       </w:pPr>
-    </w:p>
-    <w:p>
-      <w:pPr>
-        <w:rPr>
-          <w:rFonts w:ascii="Times New Roman" w:hAnsi="Times New Roman" w:cs="Times New Roman"/>
-        </w:rPr>
-      </w:pPr>
-    </w:p>
-    <w:p>
-      <w:pPr>
-        <w:rPr>
-          <w:rFonts w:ascii="Times New Roman" w:hAnsi="Times New Roman" w:cs="Times New Roman"/>
-        </w:rPr>
-      </w:pPr>
-    </w:p>
-    <w:p>
-      <w:pPr>
-        <w:rPr>
-          <w:rFonts w:ascii="Times New Roman" w:hAnsi="Times New Roman" w:cs="Times New Roman"/>
-        </w:rPr>
-      </w:pPr>
-    </w:p>
-    <w:p>
-      <w:pPr>
-        <w:rPr>
-          <w:rFonts w:ascii="Times New Roman" w:hAnsi="Times New Roman" w:cs="Times New Roman"/>
-        </w:rPr>
-      </w:pPr>
-      <w:r>
-        <w:rPr>
-          <w:rFonts w:ascii="Times New Roman" w:hAnsi="Times New Roman" w:cs="Times New Roman"/>
-        </w:rPr>
-        <w:t xml:space="preserve">The image above shows results of the </w:t>
-      </w:r>
-      <w:r>
-        <w:rPr>
-          <w:rFonts w:ascii="Times New Roman" w:hAnsi="Times New Roman" w:cs="Times New Roman"/>
-        </w:rPr>
-        <w:t>merge</w:t>
-      </w:r>
-      <w:r>
-        <w:rPr>
-          <w:rFonts w:ascii="Times New Roman" w:hAnsi="Times New Roman" w:cs="Times New Roman"/>
-        </w:rPr>
-        <w:t xml:space="preserve"> sort and how long each sort took. </w:t>
-      </w:r>
+      <w:r>
+        <w:rPr>
+          <w:rFonts w:ascii="Times New Roman" w:hAnsi="Times New Roman" w:cs="Times New Roman"/>
+          <w:noProof/>
+        </w:rPr>
+        <w:lastRenderedPageBreak/>
+        <w:drawing>
+          <wp:inline distT="0" distB="0" distL="0" distR="0" wp14:anchorId="1CD1773E" wp14:editId="0F3725B7">
+            <wp:extent cx="4054191" cy="1386960"/>
+            <wp:effectExtent l="0" t="0" r="3810" b="3810"/>
+            <wp:docPr id="3" name="Picture 3" descr="Text&#10;&#10;Description automatically generated"/>
+            <wp:cNvGraphicFramePr>
+              <a:graphicFrameLocks xmlns:a="http://schemas.openxmlformats.org/drawingml/2006/main" noChangeAspect="1"/>
+            </wp:cNvGraphicFramePr>
+            <a:graphic xmlns:a="http://schemas.openxmlformats.org/drawingml/2006/main">
+              <a:graphicData uri="http://schemas.openxmlformats.org/drawingml/2006/picture">
+                <pic:pic xmlns:pic="http://schemas.openxmlformats.org/drawingml/2006/picture">
+                  <pic:nvPicPr>
+                    <pic:cNvPr id="3" name="Picture 3" descr="Text&#10;&#10;Description automatically generated"/>
+                    <pic:cNvPicPr/>
+                  </pic:nvPicPr>
+                  <pic:blipFill>
+                    <a:blip r:embed="rId5">
+                      <a:extLst>
+                        <a:ext uri="{28A0092B-C50C-407E-A947-70E740481C1C}">
+                          <a14:useLocalDpi xmlns:a14="http://schemas.microsoft.com/office/drawing/2010/main" val="0"/>
+                        </a:ext>
+                      </a:extLst>
+                    </a:blip>
+                    <a:stretch>
+                      <a:fillRect/>
+                    </a:stretch>
+                  </pic:blipFill>
+                  <pic:spPr>
+                    <a:xfrm>
+                      <a:off x="0" y="0"/>
+                      <a:ext cx="4054191" cy="1386960"/>
+                    </a:xfrm>
+                    <a:prstGeom prst="rect">
+                      <a:avLst/>
+                    </a:prstGeom>
+                  </pic:spPr>
+                </pic:pic>
+              </a:graphicData>
+            </a:graphic>
+          </wp:inline>
+        </w:drawing>
+      </w:r>
+    </w:p>
+    <w:p>
+      <w:pPr>
+        <w:rPr>
+          <w:rFonts w:ascii="Times New Roman" w:hAnsi="Times New Roman" w:cs="Times New Roman"/>
+        </w:rPr>
+      </w:pPr>
+      <w:r>
+        <w:rPr>
+          <w:rFonts w:ascii="Times New Roman" w:hAnsi="Times New Roman" w:cs="Times New Roman"/>
+          <w:noProof/>
+        </w:rPr>
+        <w:drawing>
+          <wp:inline distT="0" distB="0" distL="0" distR="0" wp14:anchorId="61644BFE" wp14:editId="6C62CB31">
+            <wp:extent cx="4061812" cy="1379340"/>
+            <wp:effectExtent l="0" t="0" r="0" b="0"/>
+            <wp:docPr id="5" name="Picture 5" descr="Text&#10;&#10;Description automatically generated"/>
+            <wp:cNvGraphicFramePr>
+              <a:graphicFrameLocks xmlns:a="http://schemas.openxmlformats.org/drawingml/2006/main" noChangeAspect="1"/>
+            </wp:cNvGraphicFramePr>
+            <a:graphic xmlns:a="http://schemas.openxmlformats.org/drawingml/2006/main">
+              <a:graphicData uri="http://schemas.openxmlformats.org/drawingml/2006/picture">
+                <pic:pic xmlns:pic="http://schemas.openxmlformats.org/drawingml/2006/picture">
+                  <pic:nvPicPr>
+                    <pic:cNvPr id="5" name="Picture 5" descr="Text&#10;&#10;Description automatically generated"/>
+                    <pic:cNvPicPr/>
+                  </pic:nvPicPr>
+                  <pic:blipFill>
+                    <a:blip r:embed="rId6">
+                      <a:extLst>
+                        <a:ext uri="{28A0092B-C50C-407E-A947-70E740481C1C}">
+                          <a14:useLocalDpi xmlns:a14="http://schemas.microsoft.com/office/drawing/2010/main" val="0"/>
+                        </a:ext>
+                      </a:extLst>
+                    </a:blip>
+                    <a:stretch>
+                      <a:fillRect/>
+                    </a:stretch>
+                  </pic:blipFill>
+                  <pic:spPr>
+                    <a:xfrm>
+                      <a:off x="0" y="0"/>
+                      <a:ext cx="4061812" cy="1379340"/>
+                    </a:xfrm>
+                    <a:prstGeom prst="rect">
+                      <a:avLst/>
+                    </a:prstGeom>
+                  </pic:spPr>
+                </pic:pic>
+              </a:graphicData>
+            </a:graphic>
+          </wp:inline>
+        </w:drawing>
+      </w:r>
+    </w:p>
+    <w:p>
+      <w:pPr>
+        <w:rPr>
+          <w:rFonts w:ascii="Times New Roman" w:hAnsi="Times New Roman" w:cs="Times New Roman"/>
+        </w:rPr>
+      </w:pPr>
+      <w:r>
+        <w:rPr>
+          <w:rFonts w:ascii="Times New Roman" w:hAnsi="Times New Roman" w:cs="Times New Roman"/>
+          <w:noProof/>
+        </w:rPr>
+        <w:drawing>
+          <wp:inline distT="0" distB="0" distL="0" distR="0" wp14:anchorId="6018934D" wp14:editId="72DEAF6B">
+            <wp:extent cx="4038950" cy="1386960"/>
+            <wp:effectExtent l="0" t="0" r="0" b="3810"/>
+            <wp:docPr id="6" name="Picture 6" descr="Text&#10;&#10;Description automatically generated"/>
+            <wp:cNvGraphicFramePr>
+              <a:graphicFrameLocks xmlns:a="http://schemas.openxmlformats.org/drawingml/2006/main" noChangeAspect="1"/>
+            </wp:cNvGraphicFramePr>
+            <a:graphic xmlns:a="http://schemas.openxmlformats.org/drawingml/2006/main">
+              <a:graphicData uri="http://schemas.openxmlformats.org/drawingml/2006/picture">
+                <pic:pic xmlns:pic="http://schemas.openxmlformats.org/drawingml/2006/picture">
+                  <pic:nvPicPr>
+                    <pic:cNvPr id="6" name="Picture 6" descr="Text&#10;&#10;Description automatically generated"/>
+                    <pic:cNvPicPr/>
+                  </pic:nvPicPr>
+                  <pic:blipFill>
+                    <a:blip r:embed="rId7">
+                      <a:extLst>
+                        <a:ext uri="{28A0092B-C50C-407E-A947-70E740481C1C}">
+                          <a14:useLocalDpi xmlns:a14="http://schemas.microsoft.com/office/drawing/2010/main" val="0"/>
+                        </a:ext>
+                      </a:extLst>
+                    </a:blip>
+                    <a:stretch>
+                      <a:fillRect/>
+                    </a:stretch>
+                  </pic:blipFill>
+                  <pic:spPr>
+                    <a:xfrm>
+                      <a:off x="0" y="0"/>
+                      <a:ext cx="4038950" cy="1386960"/>
+                    </a:xfrm>
+                    <a:prstGeom prst="rect">
+                      <a:avLst/>
+                    </a:prstGeom>
+                  </pic:spPr>
+                </pic:pic>
+              </a:graphicData>
+            </a:graphic>
+          </wp:inline>
+        </w:drawing>
+      </w:r>
+    </w:p>
+    <w:p>
+      <w:pPr>
+        <w:rPr>
+          <w:rFonts w:ascii="Times New Roman" w:hAnsi="Times New Roman" w:cs="Times New Roman"/>
+        </w:rPr>
+      </w:pPr>
+      <w:r>
+        <w:rPr>
+          <w:rFonts w:ascii="Times New Roman" w:hAnsi="Times New Roman" w:cs="Times New Roman"/>
+          <w:noProof/>
+        </w:rPr>
+        <w:drawing>
+          <wp:inline distT="0" distB="0" distL="0" distR="0" wp14:anchorId="7201FD3D" wp14:editId="5DAA7003">
+            <wp:extent cx="4046571" cy="1379340"/>
+            <wp:effectExtent l="0" t="0" r="0" b="0"/>
+            <wp:docPr id="7" name="Picture 7" descr="Text&#10;&#10;Description automatically generated"/>
+            <wp:cNvGraphicFramePr>
+              <a:graphicFrameLocks xmlns:a="http://schemas.openxmlformats.org/drawingml/2006/main" noChangeAspect="1"/>
+            </wp:cNvGraphicFramePr>
+            <a:graphic xmlns:a="http://schemas.openxmlformats.org/drawingml/2006/main">
+              <a:graphicData uri="http://schemas.openxmlformats.org/drawingml/2006/picture">
+                <pic:pic xmlns:pic="http://schemas.openxmlformats.org/drawingml/2006/picture">
+                  <pic:nvPicPr>
+                    <pic:cNvPr id="7" name="Picture 7" descr="Text&#10;&#10;Description automatically generated"/>
+                    <pic:cNvPicPr/>
+                  </pic:nvPicPr>
+                  <pic:blipFill>
+                    <a:blip r:embed="rId8">
+                      <a:extLst>
+                        <a:ext uri="{28A0092B-C50C-407E-A947-70E740481C1C}">
+                          <a14:useLocalDpi xmlns:a14="http://schemas.microsoft.com/office/drawing/2010/main" val="0"/>
+                        </a:ext>
+                      </a:extLst>
+                    </a:blip>
+                    <a:stretch>
+                      <a:fillRect/>
+                    </a:stretch>
+                  </pic:blipFill>
+                  <pic:spPr>
+                    <a:xfrm>
+                      <a:off x="0" y="0"/>
+                      <a:ext cx="4046571" cy="1379340"/>
+                    </a:xfrm>
+                    <a:prstGeom prst="rect">
+                      <a:avLst/>
+                    </a:prstGeom>
+                  </pic:spPr>
+                </pic:pic>
+              </a:graphicData>
+            </a:graphic>
+          </wp:inline>
+        </w:drawing>
+      </w:r>
+    </w:p>
+    <w:p>
+      <w:pPr>
+        <w:rPr>
+          <w:rFonts w:ascii="Times New Roman" w:hAnsi="Times New Roman" w:cs="Times New Roman"/>
+        </w:rPr>
+      </w:pPr>
     </w:p>
     <w:tbl>
       <w:tblPr>
@@ -359,7 +530,6 @@
               <w:rPr>
                 <w:rFonts w:ascii="Times New Roman" w:hAnsi="Times New Roman" w:cs="Times New Roman"/>
               </w:rPr>
-              <w:lastRenderedPageBreak/>
               <w:t>Array Size</w:t>
             </w:r>
           </w:p>
@@ -378,13 +548,7 @@
               <w:rPr>
                 <w:rFonts w:ascii="Times New Roman" w:hAnsi="Times New Roman" w:cs="Times New Roman"/>
               </w:rPr>
-              <w:t xml:space="preserve">Merge Sort </w:t>
-            </w:r>
-            <w:r>
-              <w:rPr>
-                <w:rFonts w:ascii="Times New Roman" w:hAnsi="Times New Roman" w:cs="Times New Roman"/>
-              </w:rPr>
-              <w:t>Time(ns)</w:t>
+              <w:t>Merge Sort Time(ns)</w:t>
             </w:r>
           </w:p>
         </w:tc>
@@ -810,13 +974,7 @@
               <w:rPr>
                 <w:rFonts w:ascii="Times New Roman" w:hAnsi="Times New Roman" w:cs="Times New Roman"/>
               </w:rPr>
-              <w:t>1</w:t>
-            </w:r>
-            <w:r>
-              <w:rPr>
-                <w:rFonts w:ascii="Times New Roman" w:hAnsi="Times New Roman" w:cs="Times New Roman"/>
-              </w:rPr>
-              <w:t>2756400</w:t>
+              <w:t>12756400</w:t>
             </w:r>
           </w:p>
         </w:tc>
@@ -930,6 +1088,791 @@
         </w:rPr>
       </w:pPr>
     </w:p>
+    <w:tbl>
+      <w:tblPr>
+        <w:tblStyle w:val="TableGrid"/>
+        <w:tblW w:w="0" w:type="auto"/>
+        <w:tblLook w:val="04A0" w:firstRow="1" w:lastRow="0" w:firstColumn="1" w:lastColumn="0" w:noHBand="0" w:noVBand="1"/>
+      </w:tblPr>
+      <w:tblGrid>
+        <w:gridCol w:w="1260"/>
+        <w:gridCol w:w="1260"/>
+        <w:gridCol w:w="1260"/>
+        <w:gridCol w:w="1260"/>
+        <w:gridCol w:w="1260"/>
+      </w:tblGrid>
+      <w:tr>
+        <w:trPr>
+          <w:trHeight w:val="367"/>
+        </w:trPr>
+        <w:tc>
+          <w:tcPr>
+            <w:tcW w:w="1260" w:type="dxa"/>
+          </w:tcPr>
+          <w:p>
+            <w:pPr>
+              <w:rPr>
+                <w:rFonts w:ascii="Times New Roman" w:hAnsi="Times New Roman" w:cs="Times New Roman"/>
+              </w:rPr>
+            </w:pPr>
+            <w:r>
+              <w:rPr>
+                <w:rFonts w:ascii="Times New Roman" w:hAnsi="Times New Roman" w:cs="Times New Roman"/>
+              </w:rPr>
+              <w:lastRenderedPageBreak/>
+              <w:t>Array Size</w:t>
+            </w:r>
+          </w:p>
+        </w:tc>
+        <w:tc>
+          <w:tcPr>
+            <w:tcW w:w="1260" w:type="dxa"/>
+          </w:tcPr>
+          <w:p>
+            <w:pPr>
+              <w:rPr>
+                <w:rFonts w:ascii="Times New Roman" w:hAnsi="Times New Roman" w:cs="Times New Roman"/>
+              </w:rPr>
+            </w:pPr>
+            <w:r>
+              <w:rPr>
+                <w:rFonts w:ascii="Times New Roman" w:hAnsi="Times New Roman" w:cs="Times New Roman"/>
+              </w:rPr>
+              <w:t>Min = 5</w:t>
+            </w:r>
+          </w:p>
+        </w:tc>
+        <w:tc>
+          <w:tcPr>
+            <w:tcW w:w="1260" w:type="dxa"/>
+          </w:tcPr>
+          <w:p>
+            <w:pPr>
+              <w:rPr>
+                <w:rFonts w:ascii="Times New Roman" w:hAnsi="Times New Roman" w:cs="Times New Roman"/>
+              </w:rPr>
+            </w:pPr>
+            <w:r>
+              <w:rPr>
+                <w:rFonts w:ascii="Times New Roman" w:hAnsi="Times New Roman" w:cs="Times New Roman"/>
+              </w:rPr>
+              <w:t>Min = 10</w:t>
+            </w:r>
+          </w:p>
+        </w:tc>
+        <w:tc>
+          <w:tcPr>
+            <w:tcW w:w="1260" w:type="dxa"/>
+          </w:tcPr>
+          <w:p>
+            <w:pPr>
+              <w:rPr>
+                <w:rFonts w:ascii="Times New Roman" w:hAnsi="Times New Roman" w:cs="Times New Roman"/>
+              </w:rPr>
+            </w:pPr>
+            <w:r>
+              <w:rPr>
+                <w:rFonts w:ascii="Times New Roman" w:hAnsi="Times New Roman" w:cs="Times New Roman"/>
+              </w:rPr>
+              <w:t>Min = 20</w:t>
+            </w:r>
+          </w:p>
+        </w:tc>
+        <w:tc>
+          <w:tcPr>
+            <w:tcW w:w="1260" w:type="dxa"/>
+          </w:tcPr>
+          <w:p>
+            <w:pPr>
+              <w:rPr>
+                <w:rFonts w:ascii="Times New Roman" w:hAnsi="Times New Roman" w:cs="Times New Roman"/>
+              </w:rPr>
+            </w:pPr>
+            <w:r>
+              <w:rPr>
+                <w:rFonts w:ascii="Times New Roman" w:hAnsi="Times New Roman" w:cs="Times New Roman"/>
+              </w:rPr>
+              <w:t>Min = 30</w:t>
+            </w:r>
+          </w:p>
+        </w:tc>
+      </w:tr>
+      <w:tr>
+        <w:trPr>
+          <w:trHeight w:val="367"/>
+        </w:trPr>
+        <w:tc>
+          <w:tcPr>
+            <w:tcW w:w="1260" w:type="dxa"/>
+          </w:tcPr>
+          <w:p>
+            <w:pPr>
+              <w:rPr>
+                <w:rFonts w:ascii="Times New Roman" w:hAnsi="Times New Roman" w:cs="Times New Roman"/>
+              </w:rPr>
+            </w:pPr>
+            <w:r>
+              <w:rPr>
+                <w:rFonts w:ascii="Times New Roman" w:hAnsi="Times New Roman" w:cs="Times New Roman"/>
+              </w:rPr>
+              <w:t>100</w:t>
+            </w:r>
+          </w:p>
+        </w:tc>
+        <w:tc>
+          <w:tcPr>
+            <w:tcW w:w="1260" w:type="dxa"/>
+          </w:tcPr>
+          <w:p>
+            <w:pPr>
+              <w:tabs>
+                <w:tab w:val="left" w:pos="720"/>
+              </w:tabs>
+              <w:rPr>
+                <w:rFonts w:ascii="Times New Roman" w:hAnsi="Times New Roman" w:cs="Times New Roman"/>
+              </w:rPr>
+            </w:pPr>
+            <w:r>
+              <w:rPr>
+                <w:rFonts w:ascii="Times New Roman" w:hAnsi="Times New Roman" w:cs="Times New Roman"/>
+              </w:rPr>
+              <w:t>140300</w:t>
+            </w:r>
+          </w:p>
+        </w:tc>
+        <w:tc>
+          <w:tcPr>
+            <w:tcW w:w="1260" w:type="dxa"/>
+          </w:tcPr>
+          <w:p>
+            <w:pPr>
+              <w:rPr>
+                <w:rFonts w:ascii="Times New Roman" w:hAnsi="Times New Roman" w:cs="Times New Roman"/>
+              </w:rPr>
+            </w:pPr>
+            <w:r>
+              <w:rPr>
+                <w:rFonts w:ascii="Times New Roman" w:hAnsi="Times New Roman" w:cs="Times New Roman"/>
+              </w:rPr>
+              <w:t>117400</w:t>
+            </w:r>
+          </w:p>
+        </w:tc>
+        <w:tc>
+          <w:tcPr>
+            <w:tcW w:w="1260" w:type="dxa"/>
+          </w:tcPr>
+          <w:p>
+            <w:pPr>
+              <w:rPr>
+                <w:rFonts w:ascii="Times New Roman" w:hAnsi="Times New Roman" w:cs="Times New Roman"/>
+              </w:rPr>
+            </w:pPr>
+            <w:r>
+              <w:rPr>
+                <w:rFonts w:ascii="Times New Roman" w:hAnsi="Times New Roman" w:cs="Times New Roman"/>
+              </w:rPr>
+              <w:t>144500</w:t>
+            </w:r>
+          </w:p>
+        </w:tc>
+        <w:tc>
+          <w:tcPr>
+            <w:tcW w:w="1260" w:type="dxa"/>
+          </w:tcPr>
+          <w:p>
+            <w:pPr>
+              <w:rPr>
+                <w:rFonts w:ascii="Times New Roman" w:hAnsi="Times New Roman" w:cs="Times New Roman"/>
+              </w:rPr>
+            </w:pPr>
+            <w:r>
+              <w:rPr>
+                <w:rFonts w:ascii="Times New Roman" w:hAnsi="Times New Roman" w:cs="Times New Roman"/>
+              </w:rPr>
+              <w:t>117200</w:t>
+            </w:r>
+          </w:p>
+        </w:tc>
+      </w:tr>
+      <w:tr>
+        <w:trPr>
+          <w:trHeight w:val="367"/>
+        </w:trPr>
+        <w:tc>
+          <w:tcPr>
+            <w:tcW w:w="1260" w:type="dxa"/>
+          </w:tcPr>
+          <w:p>
+            <w:pPr>
+              <w:rPr>
+                <w:rFonts w:ascii="Times New Roman" w:hAnsi="Times New Roman" w:cs="Times New Roman"/>
+              </w:rPr>
+            </w:pPr>
+            <w:r>
+              <w:rPr>
+                <w:rFonts w:ascii="Times New Roman" w:hAnsi="Times New Roman" w:cs="Times New Roman"/>
+              </w:rPr>
+              <w:t>1000</w:t>
+            </w:r>
+          </w:p>
+        </w:tc>
+        <w:tc>
+          <w:tcPr>
+            <w:tcW w:w="1260" w:type="dxa"/>
+          </w:tcPr>
+          <w:p>
+            <w:pPr>
+              <w:rPr>
+                <w:rFonts w:ascii="Times New Roman" w:hAnsi="Times New Roman" w:cs="Times New Roman"/>
+              </w:rPr>
+            </w:pPr>
+            <w:r>
+              <w:rPr>
+                <w:rFonts w:ascii="Times New Roman" w:hAnsi="Times New Roman" w:cs="Times New Roman"/>
+              </w:rPr>
+              <w:t>1690200</w:t>
+            </w:r>
+          </w:p>
+        </w:tc>
+        <w:tc>
+          <w:tcPr>
+            <w:tcW w:w="1260" w:type="dxa"/>
+          </w:tcPr>
+          <w:p>
+            <w:pPr>
+              <w:rPr>
+                <w:rFonts w:ascii="Times New Roman" w:hAnsi="Times New Roman" w:cs="Times New Roman"/>
+              </w:rPr>
+            </w:pPr>
+            <w:r>
+              <w:rPr>
+                <w:rFonts w:ascii="Times New Roman" w:hAnsi="Times New Roman" w:cs="Times New Roman"/>
+              </w:rPr>
+              <w:t>1205700</w:t>
+            </w:r>
+          </w:p>
+        </w:tc>
+        <w:tc>
+          <w:tcPr>
+            <w:tcW w:w="1260" w:type="dxa"/>
+          </w:tcPr>
+          <w:p>
+            <w:pPr>
+              <w:rPr>
+                <w:rFonts w:ascii="Times New Roman" w:hAnsi="Times New Roman" w:cs="Times New Roman"/>
+              </w:rPr>
+            </w:pPr>
+            <w:r>
+              <w:rPr>
+                <w:rFonts w:ascii="Times New Roman" w:hAnsi="Times New Roman" w:cs="Times New Roman"/>
+              </w:rPr>
+              <w:t>1057900</w:t>
+            </w:r>
+          </w:p>
+        </w:tc>
+        <w:tc>
+          <w:tcPr>
+            <w:tcW w:w="1260" w:type="dxa"/>
+          </w:tcPr>
+          <w:p>
+            <w:pPr>
+              <w:rPr>
+                <w:rFonts w:ascii="Times New Roman" w:hAnsi="Times New Roman" w:cs="Times New Roman"/>
+              </w:rPr>
+            </w:pPr>
+            <w:r>
+              <w:rPr>
+                <w:rFonts w:ascii="Times New Roman" w:hAnsi="Times New Roman" w:cs="Times New Roman"/>
+              </w:rPr>
+              <w:t>1173300</w:t>
+            </w:r>
+          </w:p>
+        </w:tc>
+      </w:tr>
+      <w:tr>
+        <w:trPr>
+          <w:trHeight w:val="367"/>
+        </w:trPr>
+        <w:tc>
+          <w:tcPr>
+            <w:tcW w:w="1260" w:type="dxa"/>
+          </w:tcPr>
+          <w:p>
+            <w:pPr>
+              <w:rPr>
+                <w:rFonts w:ascii="Times New Roman" w:hAnsi="Times New Roman" w:cs="Times New Roman"/>
+              </w:rPr>
+            </w:pPr>
+            <w:r>
+              <w:rPr>
+                <w:rFonts w:ascii="Times New Roman" w:hAnsi="Times New Roman" w:cs="Times New Roman"/>
+              </w:rPr>
+              <w:t>5000</w:t>
+            </w:r>
+          </w:p>
+        </w:tc>
+        <w:tc>
+          <w:tcPr>
+            <w:tcW w:w="1260" w:type="dxa"/>
+          </w:tcPr>
+          <w:p>
+            <w:pPr>
+              <w:rPr>
+                <w:rFonts w:ascii="Times New Roman" w:hAnsi="Times New Roman" w:cs="Times New Roman"/>
+              </w:rPr>
+            </w:pPr>
+            <w:r>
+              <w:rPr>
+                <w:rFonts w:ascii="Times New Roman" w:hAnsi="Times New Roman" w:cs="Times New Roman"/>
+              </w:rPr>
+              <w:t>1044100</w:t>
+            </w:r>
+          </w:p>
+        </w:tc>
+        <w:tc>
+          <w:tcPr>
+            <w:tcW w:w="1260" w:type="dxa"/>
+          </w:tcPr>
+          <w:p>
+            <w:pPr>
+              <w:rPr>
+                <w:rFonts w:ascii="Times New Roman" w:hAnsi="Times New Roman" w:cs="Times New Roman"/>
+              </w:rPr>
+            </w:pPr>
+            <w:r>
+              <w:rPr>
+                <w:rFonts w:ascii="Times New Roman" w:hAnsi="Times New Roman" w:cs="Times New Roman"/>
+              </w:rPr>
+              <w:t>1490400</w:t>
+            </w:r>
+          </w:p>
+        </w:tc>
+        <w:tc>
+          <w:tcPr>
+            <w:tcW w:w="1260" w:type="dxa"/>
+          </w:tcPr>
+          <w:p>
+            <w:pPr>
+              <w:rPr>
+                <w:rFonts w:ascii="Times New Roman" w:hAnsi="Times New Roman" w:cs="Times New Roman"/>
+              </w:rPr>
+            </w:pPr>
+            <w:r>
+              <w:rPr>
+                <w:rFonts w:ascii="Times New Roman" w:hAnsi="Times New Roman" w:cs="Times New Roman"/>
+              </w:rPr>
+              <w:t>1492100</w:t>
+            </w:r>
+          </w:p>
+        </w:tc>
+        <w:tc>
+          <w:tcPr>
+            <w:tcW w:w="1260" w:type="dxa"/>
+          </w:tcPr>
+          <w:p>
+            <w:pPr>
+              <w:rPr>
+                <w:rFonts w:ascii="Times New Roman" w:hAnsi="Times New Roman" w:cs="Times New Roman"/>
+              </w:rPr>
+            </w:pPr>
+            <w:r>
+              <w:rPr>
+                <w:rFonts w:ascii="Times New Roman" w:hAnsi="Times New Roman" w:cs="Times New Roman"/>
+              </w:rPr>
+              <w:t>1711300</w:t>
+            </w:r>
+          </w:p>
+        </w:tc>
+      </w:tr>
+      <w:tr>
+        <w:trPr>
+          <w:trHeight w:val="367"/>
+        </w:trPr>
+        <w:tc>
+          <w:tcPr>
+            <w:tcW w:w="1260" w:type="dxa"/>
+          </w:tcPr>
+          <w:p>
+            <w:pPr>
+              <w:rPr>
+                <w:rFonts w:ascii="Times New Roman" w:hAnsi="Times New Roman" w:cs="Times New Roman"/>
+              </w:rPr>
+            </w:pPr>
+            <w:r>
+              <w:rPr>
+                <w:rFonts w:ascii="Times New Roman" w:hAnsi="Times New Roman" w:cs="Times New Roman"/>
+              </w:rPr>
+              <w:t>10000</w:t>
+            </w:r>
+          </w:p>
+        </w:tc>
+        <w:tc>
+          <w:tcPr>
+            <w:tcW w:w="1260" w:type="dxa"/>
+          </w:tcPr>
+          <w:p>
+            <w:pPr>
+              <w:rPr>
+                <w:rFonts w:ascii="Times New Roman" w:hAnsi="Times New Roman" w:cs="Times New Roman"/>
+              </w:rPr>
+            </w:pPr>
+            <w:r>
+              <w:rPr>
+                <w:rFonts w:ascii="Times New Roman" w:hAnsi="Times New Roman" w:cs="Times New Roman"/>
+              </w:rPr>
+              <w:t>2535700</w:t>
+            </w:r>
+          </w:p>
+        </w:tc>
+        <w:tc>
+          <w:tcPr>
+            <w:tcW w:w="1260" w:type="dxa"/>
+          </w:tcPr>
+          <w:p>
+            <w:pPr>
+              <w:rPr>
+                <w:rFonts w:ascii="Times New Roman" w:hAnsi="Times New Roman" w:cs="Times New Roman"/>
+              </w:rPr>
+            </w:pPr>
+            <w:r>
+              <w:rPr>
+                <w:rFonts w:ascii="Times New Roman" w:hAnsi="Times New Roman" w:cs="Times New Roman"/>
+              </w:rPr>
+              <w:t>3082100</w:t>
+            </w:r>
+          </w:p>
+        </w:tc>
+        <w:tc>
+          <w:tcPr>
+            <w:tcW w:w="1260" w:type="dxa"/>
+          </w:tcPr>
+          <w:p>
+            <w:pPr>
+              <w:rPr>
+                <w:rFonts w:ascii="Times New Roman" w:hAnsi="Times New Roman" w:cs="Times New Roman"/>
+              </w:rPr>
+            </w:pPr>
+            <w:r>
+              <w:rPr>
+                <w:rFonts w:ascii="Times New Roman" w:hAnsi="Times New Roman" w:cs="Times New Roman"/>
+              </w:rPr>
+              <w:t>1237400</w:t>
+            </w:r>
+          </w:p>
+        </w:tc>
+        <w:tc>
+          <w:tcPr>
+            <w:tcW w:w="1260" w:type="dxa"/>
+          </w:tcPr>
+          <w:p>
+            <w:pPr>
+              <w:rPr>
+                <w:rFonts w:ascii="Times New Roman" w:hAnsi="Times New Roman" w:cs="Times New Roman"/>
+              </w:rPr>
+            </w:pPr>
+            <w:r>
+              <w:rPr>
+                <w:rFonts w:ascii="Times New Roman" w:hAnsi="Times New Roman" w:cs="Times New Roman"/>
+              </w:rPr>
+              <w:t>1505900</w:t>
+            </w:r>
+          </w:p>
+        </w:tc>
+      </w:tr>
+      <w:tr>
+        <w:trPr>
+          <w:trHeight w:val="349"/>
+        </w:trPr>
+        <w:tc>
+          <w:tcPr>
+            <w:tcW w:w="1260" w:type="dxa"/>
+          </w:tcPr>
+          <w:p>
+            <w:pPr>
+              <w:rPr>
+                <w:rFonts w:ascii="Times New Roman" w:hAnsi="Times New Roman" w:cs="Times New Roman"/>
+              </w:rPr>
+            </w:pPr>
+            <w:r>
+              <w:rPr>
+                <w:rFonts w:ascii="Times New Roman" w:hAnsi="Times New Roman" w:cs="Times New Roman"/>
+              </w:rPr>
+              <w:t>50000</w:t>
+            </w:r>
+          </w:p>
+        </w:tc>
+        <w:tc>
+          <w:tcPr>
+            <w:tcW w:w="1260" w:type="dxa"/>
+          </w:tcPr>
+          <w:p>
+            <w:pPr>
+              <w:rPr>
+                <w:rFonts w:ascii="Times New Roman" w:hAnsi="Times New Roman" w:cs="Times New Roman"/>
+              </w:rPr>
+            </w:pPr>
+            <w:r>
+              <w:rPr>
+                <w:rFonts w:ascii="Times New Roman" w:hAnsi="Times New Roman" w:cs="Times New Roman"/>
+              </w:rPr>
+              <w:t>6188700</w:t>
+            </w:r>
+          </w:p>
+        </w:tc>
+        <w:tc>
+          <w:tcPr>
+            <w:tcW w:w="1260" w:type="dxa"/>
+          </w:tcPr>
+          <w:p>
+            <w:pPr>
+              <w:rPr>
+                <w:rFonts w:ascii="Times New Roman" w:hAnsi="Times New Roman" w:cs="Times New Roman"/>
+              </w:rPr>
+            </w:pPr>
+            <w:r>
+              <w:rPr>
+                <w:rFonts w:ascii="Times New Roman" w:hAnsi="Times New Roman" w:cs="Times New Roman"/>
+              </w:rPr>
+              <w:t>6422800</w:t>
+            </w:r>
+          </w:p>
+        </w:tc>
+        <w:tc>
+          <w:tcPr>
+            <w:tcW w:w="1260" w:type="dxa"/>
+          </w:tcPr>
+          <w:p>
+            <w:pPr>
+              <w:rPr>
+                <w:rFonts w:ascii="Times New Roman" w:hAnsi="Times New Roman" w:cs="Times New Roman"/>
+              </w:rPr>
+            </w:pPr>
+            <w:r>
+              <w:rPr>
+                <w:rFonts w:ascii="Times New Roman" w:hAnsi="Times New Roman" w:cs="Times New Roman"/>
+              </w:rPr>
+              <w:t>6333300</w:t>
+            </w:r>
+          </w:p>
+        </w:tc>
+        <w:tc>
+          <w:tcPr>
+            <w:tcW w:w="1260" w:type="dxa"/>
+          </w:tcPr>
+          <w:p>
+            <w:pPr>
+              <w:rPr>
+                <w:rFonts w:ascii="Times New Roman" w:hAnsi="Times New Roman" w:cs="Times New Roman"/>
+              </w:rPr>
+            </w:pPr>
+            <w:r>
+              <w:rPr>
+                <w:rFonts w:ascii="Times New Roman" w:hAnsi="Times New Roman" w:cs="Times New Roman"/>
+              </w:rPr>
+              <w:t>6176100</w:t>
+            </w:r>
+          </w:p>
+        </w:tc>
+      </w:tr>
+      <w:tr>
+        <w:trPr>
+          <w:trHeight w:val="367"/>
+        </w:trPr>
+        <w:tc>
+          <w:tcPr>
+            <w:tcW w:w="1260" w:type="dxa"/>
+          </w:tcPr>
+          <w:p>
+            <w:pPr>
+              <w:rPr>
+                <w:rFonts w:ascii="Times New Roman" w:hAnsi="Times New Roman" w:cs="Times New Roman"/>
+              </w:rPr>
+            </w:pPr>
+            <w:r>
+              <w:rPr>
+                <w:rFonts w:ascii="Times New Roman" w:hAnsi="Times New Roman" w:cs="Times New Roman"/>
+              </w:rPr>
+              <w:t>100000</w:t>
+            </w:r>
+          </w:p>
+        </w:tc>
+        <w:tc>
+          <w:tcPr>
+            <w:tcW w:w="1260" w:type="dxa"/>
+          </w:tcPr>
+          <w:p>
+            <w:pPr>
+              <w:rPr>
+                <w:rFonts w:ascii="Times New Roman" w:hAnsi="Times New Roman" w:cs="Times New Roman"/>
+              </w:rPr>
+            </w:pPr>
+            <w:r>
+              <w:rPr>
+                <w:rFonts w:ascii="Times New Roman" w:hAnsi="Times New Roman" w:cs="Times New Roman"/>
+              </w:rPr>
+              <w:t>12340400</w:t>
+            </w:r>
+          </w:p>
+        </w:tc>
+        <w:tc>
+          <w:tcPr>
+            <w:tcW w:w="1260" w:type="dxa"/>
+          </w:tcPr>
+          <w:p>
+            <w:pPr>
+              <w:rPr>
+                <w:rFonts w:ascii="Times New Roman" w:hAnsi="Times New Roman" w:cs="Times New Roman"/>
+              </w:rPr>
+            </w:pPr>
+            <w:r>
+              <w:rPr>
+                <w:rFonts w:ascii="Times New Roman" w:hAnsi="Times New Roman" w:cs="Times New Roman"/>
+              </w:rPr>
+              <w:t>12719100</w:t>
+            </w:r>
+          </w:p>
+        </w:tc>
+        <w:tc>
+          <w:tcPr>
+            <w:tcW w:w="1260" w:type="dxa"/>
+          </w:tcPr>
+          <w:p>
+            <w:pPr>
+              <w:rPr>
+                <w:rFonts w:ascii="Times New Roman" w:hAnsi="Times New Roman" w:cs="Times New Roman"/>
+              </w:rPr>
+            </w:pPr>
+            <w:r>
+              <w:rPr>
+                <w:rFonts w:ascii="Times New Roman" w:hAnsi="Times New Roman" w:cs="Times New Roman"/>
+              </w:rPr>
+              <w:t>12866300</w:t>
+            </w:r>
+          </w:p>
+        </w:tc>
+        <w:tc>
+          <w:tcPr>
+            <w:tcW w:w="1260" w:type="dxa"/>
+          </w:tcPr>
+          <w:p>
+            <w:pPr>
+              <w:rPr>
+                <w:rFonts w:ascii="Times New Roman" w:hAnsi="Times New Roman" w:cs="Times New Roman"/>
+              </w:rPr>
+            </w:pPr>
+            <w:r>
+              <w:rPr>
+                <w:rFonts w:ascii="Times New Roman" w:hAnsi="Times New Roman" w:cs="Times New Roman"/>
+              </w:rPr>
+              <w:t>13678900</w:t>
+            </w:r>
+          </w:p>
+        </w:tc>
+      </w:tr>
+      <w:tr>
+        <w:trPr>
+          <w:trHeight w:val="367"/>
+        </w:trPr>
+        <w:tc>
+          <w:tcPr>
+            <w:tcW w:w="1260" w:type="dxa"/>
+          </w:tcPr>
+          <w:p>
+            <w:pPr>
+              <w:rPr>
+                <w:rFonts w:ascii="Times New Roman" w:hAnsi="Times New Roman" w:cs="Times New Roman"/>
+              </w:rPr>
+            </w:pPr>
+            <w:r>
+              <w:rPr>
+                <w:rFonts w:ascii="Times New Roman" w:hAnsi="Times New Roman" w:cs="Times New Roman"/>
+              </w:rPr>
+              <w:t>500000</w:t>
+            </w:r>
+          </w:p>
+        </w:tc>
+        <w:tc>
+          <w:tcPr>
+            <w:tcW w:w="1260" w:type="dxa"/>
+          </w:tcPr>
+          <w:p>
+            <w:pPr>
+              <w:rPr>
+                <w:rFonts w:ascii="Times New Roman" w:hAnsi="Times New Roman" w:cs="Times New Roman"/>
+              </w:rPr>
+            </w:pPr>
+            <w:r>
+              <w:rPr>
+                <w:rFonts w:ascii="Times New Roman" w:hAnsi="Times New Roman" w:cs="Times New Roman"/>
+              </w:rPr>
+              <w:t>61920400</w:t>
+            </w:r>
+          </w:p>
+        </w:tc>
+        <w:tc>
+          <w:tcPr>
+            <w:tcW w:w="1260" w:type="dxa"/>
+          </w:tcPr>
+          <w:p>
+            <w:pPr>
+              <w:rPr>
+                <w:rFonts w:ascii="Times New Roman" w:hAnsi="Times New Roman" w:cs="Times New Roman"/>
+              </w:rPr>
+            </w:pPr>
+            <w:r>
+              <w:rPr>
+                <w:rFonts w:ascii="Times New Roman" w:hAnsi="Times New Roman" w:cs="Times New Roman"/>
+              </w:rPr>
+              <w:t>64267400</w:t>
+            </w:r>
+          </w:p>
+        </w:tc>
+        <w:tc>
+          <w:tcPr>
+            <w:tcW w:w="1260" w:type="dxa"/>
+          </w:tcPr>
+          <w:p>
+            <w:pPr>
+              <w:rPr>
+                <w:rFonts w:ascii="Times New Roman" w:hAnsi="Times New Roman" w:cs="Times New Roman"/>
+              </w:rPr>
+            </w:pPr>
+            <w:r>
+              <w:rPr>
+                <w:rFonts w:ascii="Times New Roman" w:hAnsi="Times New Roman" w:cs="Times New Roman"/>
+              </w:rPr>
+              <w:t>65587200</w:t>
+            </w:r>
+          </w:p>
+        </w:tc>
+        <w:tc>
+          <w:tcPr>
+            <w:tcW w:w="1260" w:type="dxa"/>
+          </w:tcPr>
+          <w:p>
+            <w:pPr>
+              <w:rPr>
+                <w:rFonts w:ascii="Times New Roman" w:hAnsi="Times New Roman" w:cs="Times New Roman"/>
+              </w:rPr>
+            </w:pPr>
+            <w:r>
+              <w:rPr>
+                <w:rFonts w:ascii="Times New Roman" w:hAnsi="Times New Roman" w:cs="Times New Roman"/>
+              </w:rPr>
+              <w:t>77606900</w:t>
+            </w:r>
+          </w:p>
+        </w:tc>
+      </w:tr>
+    </w:tbl>
+    <w:p>
+      <w:pPr>
+        <w:rPr>
+          <w:rFonts w:ascii="Times New Roman" w:hAnsi="Times New Roman" w:cs="Times New Roman"/>
+        </w:rPr>
+      </w:pPr>
+    </w:p>
     <w:p>
       <w:pPr>
         <w:rPr>
@@ -960,6 +1903,40 @@
           <w:rFonts w:ascii="Times New Roman" w:hAnsi="Times New Roman" w:cs="Times New Roman"/>
         </w:rPr>
         <w:t>; I would honestly say that something is wrong with the code because the merge sort seems to be talking a lot longer than the insertion sort no matter the array size. The fact of the matter is that the time complexity of merge sort is O(nlog(n)) whether it is the best, average, or worst case. The time complexity of insertion sort is O(n^2) for both average and worst case, while the best case is O(n). Given this information, I would have to assume that these inputs that we have been given have to be better suited for insertion sort. The input arrays must have more sorted arrays that sort faster given insertion instead of merge sort.</w:t>
+      </w:r>
+    </w:p>
+    <w:p>
+      <w:pPr>
+        <w:rPr>
+          <w:rFonts w:ascii="Times New Roman" w:hAnsi="Times New Roman" w:cs="Times New Roman"/>
+        </w:rPr>
+      </w:pPr>
+    </w:p>
+    <w:p>
+      <w:pPr>
+        <w:rPr>
+          <w:rFonts w:ascii="Times New Roman" w:hAnsi="Times New Roman" w:cs="Times New Roman"/>
+        </w:rPr>
+      </w:pPr>
+      <w:r>
+        <w:rPr>
+          <w:rFonts w:ascii="Times New Roman" w:hAnsi="Times New Roman" w:cs="Times New Roman"/>
+        </w:rPr>
+        <w:t xml:space="preserve">Adding the insertion sort, has made everything much longer in the time that it takes to sort each array. I have no idea if my implementation is wrong or if this is how it is supposed to be but either way the merge sort with the insertion sort is a lot longer than it is merge sort. There </w:t>
+      </w:r>
+      <w:proofErr w:type="gramStart"/>
+      <w:r>
+        <w:rPr>
+          <w:rFonts w:ascii="Times New Roman" w:hAnsi="Times New Roman" w:cs="Times New Roman"/>
+        </w:rPr>
+        <w:t>is</w:t>
+      </w:r>
+      <w:proofErr w:type="gramEnd"/>
+      <w:r>
+        <w:rPr>
+          <w:rFonts w:ascii="Times New Roman" w:hAnsi="Times New Roman" w:cs="Times New Roman"/>
+        </w:rPr>
+        <w:t xml:space="preserve"> also some weird time variations between each test, I assume that it is based on system resource problems.</w:t>
       </w:r>
     </w:p>
     <w:p>

</xml_diff>

<commit_message>
added zip files folders
</commit_message>
<xml_diff>
--- a/CS303/Lab3/CS303 Lab 3 - Report.docx
+++ b/CS303/Lab3/CS303 Lab 3 - Report.docx
@@ -16,32 +16,16 @@
           <w:sz w:val="32"/>
           <w:szCs w:val="32"/>
         </w:rPr>
-        <w:t xml:space="preserve">CS303 Lab </w:t>
-      </w:r>
-      <w:r>
+        <w:t>CS303 Lab 3 – Insertion Sort PDF</w:t>
+      </w:r>
+    </w:p>
+    <w:p>
+      <w:pPr>
         <w:rPr>
           <w:rFonts w:ascii="Times New Roman" w:hAnsi="Times New Roman" w:cs="Times New Roman"/>
           <w:sz w:val="32"/>
           <w:szCs w:val="32"/>
         </w:rPr>
-        <w:t>3</w:t>
-      </w:r>
-      <w:r>
-        <w:rPr>
-          <w:rFonts w:ascii="Times New Roman" w:hAnsi="Times New Roman" w:cs="Times New Roman"/>
-          <w:sz w:val="32"/>
-          <w:szCs w:val="32"/>
-        </w:rPr>
-        <w:t xml:space="preserve"> – Insertion Sort PDF</w:t>
-      </w:r>
-    </w:p>
-    <w:p>
-      <w:pPr>
-        <w:rPr>
-          <w:rFonts w:ascii="Times New Roman" w:hAnsi="Times New Roman" w:cs="Times New Roman"/>
-          <w:sz w:val="32"/>
-          <w:szCs w:val="32"/>
-        </w:rPr>
       </w:pPr>
     </w:p>
     <w:p>
@@ -67,25 +51,7 @@
         <w:rPr>
           <w:rFonts w:ascii="Times New Roman" w:hAnsi="Times New Roman" w:cs="Times New Roman"/>
         </w:rPr>
-        <w:t xml:space="preserve">The goal is to take in multiple input files ranging from 100 to 500000 random numbers and use </w:t>
-      </w:r>
-      <w:r>
-        <w:rPr>
-          <w:rFonts w:ascii="Times New Roman" w:hAnsi="Times New Roman" w:cs="Times New Roman"/>
-        </w:rPr>
-        <w:t>merge</w:t>
-      </w:r>
-      <w:r>
-        <w:rPr>
-          <w:rFonts w:ascii="Times New Roman" w:hAnsi="Times New Roman" w:cs="Times New Roman"/>
-        </w:rPr>
-        <w:t xml:space="preserve"> sort to sort each file and record the time that it takes to sort each array. All numbers are assumed to be integers greater than 0. This assignment differs from the previous one </w:t>
-      </w:r>
-      <w:r>
-        <w:rPr>
-          <w:rFonts w:ascii="Times New Roman" w:hAnsi="Times New Roman" w:cs="Times New Roman"/>
-        </w:rPr>
-        <w:t xml:space="preserve">because we are implementing a new sorting algorithm that has a time complexity of </w:t>
+        <w:t xml:space="preserve">The goal is to take in multiple input files ranging from 100 to 500000 random numbers and use merge sort to sort each file and record the time that it takes to sort each array. All numbers are assumed to be integers greater than 0. This assignment differs from the previous one because we are implementing a new sorting algorithm that has a time complexity of </w:t>
       </w:r>
       <w:r>
         <w:rPr>
@@ -142,13 +108,7 @@
         <w:rPr>
           <w:rFonts w:ascii="Times New Roman" w:hAnsi="Times New Roman" w:cs="Times New Roman"/>
         </w:rPr>
-        <w:t>This program requires to main files, one being Merge.java and the other being MergeDriver.java.</w:t>
-      </w:r>
-      <w:r>
-        <w:rPr>
-          <w:rFonts w:ascii="Times New Roman" w:hAnsi="Times New Roman" w:cs="Times New Roman"/>
-        </w:rPr>
-        <w:t xml:space="preserve"> Merge.java has the algorithm that sorts and merges an array that continuously splits itself till it only has one element left. Then using the algorithm, it compares each element together and inserts the number where it should be numerically in the array. MergeDriver.java just takes in 7 different text files reads them into an array. Eventually parsing them into integers and placing them into a new array.</w:t>
+        <w:t>This program requires to main files, one being Merge.java and the other being MergeDriver.java. Merge.java has the algorithm that sorts and merges an array that continuously splits itself till it only has one element left. Then using the algorithm, it compares each element together and inserts the number where it should be numerically in the array. MergeDriver.java just takes in 7 different text files reads them into an array. Eventually parsing them into integers and placing them into a new array.</w:t>
       </w:r>
       <w:r>
         <w:rPr>
@@ -1924,19 +1884,43 @@
         </w:rPr>
         <w:t xml:space="preserve">Adding the insertion sort, has made everything much longer in the time that it takes to sort each array. I have no idea if my implementation is wrong or if this is how it is supposed to be but either way the merge sort with the insertion sort is a lot longer than it is merge sort. There </w:t>
       </w:r>
-      <w:proofErr w:type="gramStart"/>
-      <w:r>
-        <w:rPr>
-          <w:rFonts w:ascii="Times New Roman" w:hAnsi="Times New Roman" w:cs="Times New Roman"/>
-        </w:rPr>
-        <w:t>is</w:t>
-      </w:r>
-      <w:proofErr w:type="gramEnd"/>
+      <w:r>
+        <w:rPr>
+          <w:rFonts w:ascii="Times New Roman" w:hAnsi="Times New Roman" w:cs="Times New Roman"/>
+        </w:rPr>
+        <w:t>are</w:t>
+      </w:r>
       <w:r>
         <w:rPr>
           <w:rFonts w:ascii="Times New Roman" w:hAnsi="Times New Roman" w:cs="Times New Roman"/>
         </w:rPr>
         <w:t xml:space="preserve"> also some weird time variations between each test, I assume that it is based on system resource problems.</w:t>
+      </w:r>
+    </w:p>
+    <w:p>
+      <w:pPr>
+        <w:rPr>
+          <w:rFonts w:ascii="Times New Roman" w:hAnsi="Times New Roman" w:cs="Times New Roman"/>
+        </w:rPr>
+      </w:pPr>
+    </w:p>
+    <w:p>
+      <w:pPr>
+        <w:rPr>
+          <w:rFonts w:ascii="Times New Roman" w:hAnsi="Times New Roman" w:cs="Times New Roman"/>
+        </w:rPr>
+      </w:pPr>
+      <w:r>
+        <w:rPr>
+          <w:rFonts w:ascii="Times New Roman" w:hAnsi="Times New Roman" w:cs="Times New Roman"/>
+        </w:rPr>
+        <w:t>I would like to state for the record, that I did all I could and rewrote my code to test to see why there are such weird time variations because they do not match consistently with the logic of the code. I truly believe that it is a machine problem that is causing this unless my implementation is completely wrong, which does not seem likely because I did what the pseudocode said word for word</w:t>
+      </w:r>
+      <w:r>
+        <w:rPr>
+          <w:rFonts w:ascii="Times New Roman" w:hAnsi="Times New Roman" w:cs="Times New Roman"/>
+        </w:rPr>
+        <w:t>.</w:t>
       </w:r>
     </w:p>
     <w:p>
@@ -1990,6 +1974,23 @@
           <w:sz w:val="24"/>
           <w:szCs w:val="24"/>
         </w:rPr>
+        <w:t>All input files were provided to us with the lab instructions.</w:t>
+      </w:r>
+    </w:p>
+    <w:p>
+      <w:pPr>
+        <w:rPr>
+          <w:rFonts w:ascii="Times New Roman" w:hAnsi="Times New Roman" w:cs="Times New Roman"/>
+          <w:sz w:val="24"/>
+          <w:szCs w:val="24"/>
+        </w:rPr>
+      </w:pPr>
+      <w:r>
+        <w:rPr>
+          <w:rFonts w:ascii="Times New Roman" w:hAnsi="Times New Roman" w:cs="Times New Roman"/>
+          <w:sz w:val="24"/>
+          <w:szCs w:val="24"/>
+        </w:rPr>
         <w:t>Below are the pictures of my code.</w:t>
       </w:r>
     </w:p>
@@ -1997,8 +1998,271 @@
       <w:pPr>
         <w:rPr>
           <w:rFonts w:ascii="Times New Roman" w:hAnsi="Times New Roman" w:cs="Times New Roman"/>
-        </w:rPr>
-      </w:pPr>
+          <w:sz w:val="24"/>
+          <w:szCs w:val="24"/>
+        </w:rPr>
+      </w:pPr>
+    </w:p>
+    <w:p>
+      <w:pPr>
+        <w:rPr>
+          <w:rFonts w:ascii="Times New Roman" w:hAnsi="Times New Roman" w:cs="Times New Roman"/>
+          <w:sz w:val="24"/>
+          <w:szCs w:val="24"/>
+        </w:rPr>
+      </w:pPr>
+    </w:p>
+    <w:p>
+      <w:pPr>
+        <w:rPr>
+          <w:rFonts w:ascii="Times New Roman" w:hAnsi="Times New Roman" w:cs="Times New Roman"/>
+          <w:sz w:val="24"/>
+          <w:szCs w:val="24"/>
+        </w:rPr>
+      </w:pPr>
+    </w:p>
+    <w:p>
+      <w:pPr>
+        <w:rPr>
+          <w:rFonts w:ascii="Times New Roman" w:hAnsi="Times New Roman" w:cs="Times New Roman"/>
+          <w:sz w:val="24"/>
+          <w:szCs w:val="24"/>
+        </w:rPr>
+      </w:pPr>
+    </w:p>
+    <w:p>
+      <w:pPr>
+        <w:rPr>
+          <w:rFonts w:ascii="Times New Roman" w:hAnsi="Times New Roman" w:cs="Times New Roman"/>
+          <w:sz w:val="24"/>
+          <w:szCs w:val="24"/>
+        </w:rPr>
+      </w:pPr>
+    </w:p>
+    <w:p>
+      <w:pPr>
+        <w:rPr>
+          <w:rFonts w:ascii="Times New Roman" w:hAnsi="Times New Roman" w:cs="Times New Roman"/>
+          <w:sz w:val="24"/>
+          <w:szCs w:val="24"/>
+        </w:rPr>
+      </w:pPr>
+    </w:p>
+    <w:p>
+      <w:pPr>
+        <w:rPr>
+          <w:rFonts w:ascii="Times New Roman" w:hAnsi="Times New Roman" w:cs="Times New Roman"/>
+          <w:sz w:val="24"/>
+          <w:szCs w:val="24"/>
+        </w:rPr>
+      </w:pPr>
+      <w:r>
+        <w:rPr>
+          <w:rFonts w:ascii="Times New Roman" w:hAnsi="Times New Roman" w:cs="Times New Roman"/>
+          <w:noProof/>
+          <w:sz w:val="24"/>
+          <w:szCs w:val="24"/>
+        </w:rPr>
+        <w:lastRenderedPageBreak/>
+        <w:drawing>
+          <wp:anchor distT="0" distB="0" distL="114300" distR="114300" simplePos="0" relativeHeight="251660288" behindDoc="0" locked="0" layoutInCell="1" allowOverlap="1" wp14:anchorId="2FDA0DBF" wp14:editId="6B4FDDF5">
+            <wp:simplePos x="0" y="0"/>
+            <wp:positionH relativeFrom="page">
+              <wp:posOffset>401320</wp:posOffset>
+            </wp:positionH>
+            <wp:positionV relativeFrom="paragraph">
+              <wp:posOffset>4606925</wp:posOffset>
+            </wp:positionV>
+            <wp:extent cx="3007360" cy="3223260"/>
+            <wp:effectExtent l="0" t="0" r="2540" b="0"/>
+            <wp:wrapSquare wrapText="bothSides"/>
+            <wp:docPr id="8" name="Picture 8" descr="Text&#10;&#10;Description automatically generated"/>
+            <wp:cNvGraphicFramePr>
+              <a:graphicFrameLocks xmlns:a="http://schemas.openxmlformats.org/drawingml/2006/main" noChangeAspect="1"/>
+            </wp:cNvGraphicFramePr>
+            <a:graphic xmlns:a="http://schemas.openxmlformats.org/drawingml/2006/main">
+              <a:graphicData uri="http://schemas.openxmlformats.org/drawingml/2006/picture">
+                <pic:pic xmlns:pic="http://schemas.openxmlformats.org/drawingml/2006/picture">
+                  <pic:nvPicPr>
+                    <pic:cNvPr id="8" name="Picture 8" descr="Text&#10;&#10;Description automatically generated"/>
+                    <pic:cNvPicPr/>
+                  </pic:nvPicPr>
+                  <pic:blipFill>
+                    <a:blip r:embed="rId9">
+                      <a:extLst>
+                        <a:ext uri="{28A0092B-C50C-407E-A947-70E740481C1C}">
+                          <a14:useLocalDpi xmlns:a14="http://schemas.microsoft.com/office/drawing/2010/main" val="0"/>
+                        </a:ext>
+                      </a:extLst>
+                    </a:blip>
+                    <a:stretch>
+                      <a:fillRect/>
+                    </a:stretch>
+                  </pic:blipFill>
+                  <pic:spPr>
+                    <a:xfrm>
+                      <a:off x="0" y="0"/>
+                      <a:ext cx="3007360" cy="3223260"/>
+                    </a:xfrm>
+                    <a:prstGeom prst="rect">
+                      <a:avLst/>
+                    </a:prstGeom>
+                  </pic:spPr>
+                </pic:pic>
+              </a:graphicData>
+            </a:graphic>
+            <wp14:sizeRelH relativeFrom="margin">
+              <wp14:pctWidth>0</wp14:pctWidth>
+            </wp14:sizeRelH>
+            <wp14:sizeRelV relativeFrom="margin">
+              <wp14:pctHeight>0</wp14:pctHeight>
+            </wp14:sizeRelV>
+          </wp:anchor>
+        </w:drawing>
+      </w:r>
+      <w:r>
+        <w:rPr>
+          <w:rFonts w:ascii="Times New Roman" w:hAnsi="Times New Roman" w:cs="Times New Roman"/>
+          <w:noProof/>
+          <w:sz w:val="24"/>
+          <w:szCs w:val="24"/>
+        </w:rPr>
+        <w:drawing>
+          <wp:anchor distT="0" distB="0" distL="114300" distR="114300" simplePos="0" relativeHeight="251659264" behindDoc="0" locked="0" layoutInCell="1" allowOverlap="1" wp14:anchorId="4220109E" wp14:editId="553E0952">
+            <wp:simplePos x="0" y="0"/>
+            <wp:positionH relativeFrom="page">
+              <wp:posOffset>358140</wp:posOffset>
+            </wp:positionH>
+            <wp:positionV relativeFrom="paragraph">
+              <wp:posOffset>0</wp:posOffset>
+            </wp:positionV>
+            <wp:extent cx="3050540" cy="4335780"/>
+            <wp:effectExtent l="0" t="0" r="0" b="7620"/>
+            <wp:wrapSquare wrapText="bothSides"/>
+            <wp:docPr id="4" name="Picture 4" descr="Text&#10;&#10;Description automatically generated"/>
+            <wp:cNvGraphicFramePr>
+              <a:graphicFrameLocks xmlns:a="http://schemas.openxmlformats.org/drawingml/2006/main" noChangeAspect="1"/>
+            </wp:cNvGraphicFramePr>
+            <a:graphic xmlns:a="http://schemas.openxmlformats.org/drawingml/2006/main">
+              <a:graphicData uri="http://schemas.openxmlformats.org/drawingml/2006/picture">
+                <pic:pic xmlns:pic="http://schemas.openxmlformats.org/drawingml/2006/picture">
+                  <pic:nvPicPr>
+                    <pic:cNvPr id="4" name="Picture 4" descr="Text&#10;&#10;Description automatically generated"/>
+                    <pic:cNvPicPr/>
+                  </pic:nvPicPr>
+                  <pic:blipFill>
+                    <a:blip r:embed="rId10">
+                      <a:extLst>
+                        <a:ext uri="{28A0092B-C50C-407E-A947-70E740481C1C}">
+                          <a14:useLocalDpi xmlns:a14="http://schemas.microsoft.com/office/drawing/2010/main" val="0"/>
+                        </a:ext>
+                      </a:extLst>
+                    </a:blip>
+                    <a:stretch>
+                      <a:fillRect/>
+                    </a:stretch>
+                  </pic:blipFill>
+                  <pic:spPr>
+                    <a:xfrm>
+                      <a:off x="0" y="0"/>
+                      <a:ext cx="3050540" cy="4335780"/>
+                    </a:xfrm>
+                    <a:prstGeom prst="rect">
+                      <a:avLst/>
+                    </a:prstGeom>
+                  </pic:spPr>
+                </pic:pic>
+              </a:graphicData>
+            </a:graphic>
+            <wp14:sizeRelH relativeFrom="margin">
+              <wp14:pctWidth>0</wp14:pctWidth>
+            </wp14:sizeRelH>
+            <wp14:sizeRelV relativeFrom="margin">
+              <wp14:pctHeight>0</wp14:pctHeight>
+            </wp14:sizeRelV>
+          </wp:anchor>
+        </w:drawing>
+      </w:r>
+      <w:r>
+        <w:rPr>
+          <w:rFonts w:ascii="Times New Roman" w:hAnsi="Times New Roman" w:cs="Times New Roman"/>
+          <w:noProof/>
+          <w:sz w:val="24"/>
+          <w:szCs w:val="24"/>
+        </w:rPr>
+        <w:drawing>
+          <wp:anchor distT="0" distB="0" distL="114300" distR="114300" simplePos="0" relativeHeight="251658240" behindDoc="0" locked="0" layoutInCell="1" allowOverlap="1" wp14:anchorId="754A2458" wp14:editId="7BE7D0BF">
+            <wp:simplePos x="0" y="0"/>
+            <wp:positionH relativeFrom="page">
+              <wp:posOffset>3530600</wp:posOffset>
+            </wp:positionH>
+            <wp:positionV relativeFrom="paragraph">
+              <wp:posOffset>0</wp:posOffset>
+            </wp:positionV>
+            <wp:extent cx="3570605" cy="4320540"/>
+            <wp:effectExtent l="0" t="0" r="0" b="3810"/>
+            <wp:wrapSquare wrapText="bothSides"/>
+            <wp:docPr id="1" name="Picture 1" descr="Text&#10;&#10;Description automatically generated"/>
+            <wp:cNvGraphicFramePr>
+              <a:graphicFrameLocks xmlns:a="http://schemas.openxmlformats.org/drawingml/2006/main" noChangeAspect="1"/>
+            </wp:cNvGraphicFramePr>
+            <a:graphic xmlns:a="http://schemas.openxmlformats.org/drawingml/2006/main">
+              <a:graphicData uri="http://schemas.openxmlformats.org/drawingml/2006/picture">
+                <pic:pic xmlns:pic="http://schemas.openxmlformats.org/drawingml/2006/picture">
+                  <pic:nvPicPr>
+                    <pic:cNvPr id="1" name="Picture 1" descr="Text&#10;&#10;Description automatically generated"/>
+                    <pic:cNvPicPr/>
+                  </pic:nvPicPr>
+                  <pic:blipFill>
+                    <a:blip r:embed="rId11">
+                      <a:extLst>
+                        <a:ext uri="{28A0092B-C50C-407E-A947-70E740481C1C}">
+                          <a14:useLocalDpi xmlns:a14="http://schemas.microsoft.com/office/drawing/2010/main" val="0"/>
+                        </a:ext>
+                      </a:extLst>
+                    </a:blip>
+                    <a:stretch>
+                      <a:fillRect/>
+                    </a:stretch>
+                  </pic:blipFill>
+                  <pic:spPr>
+                    <a:xfrm>
+                      <a:off x="0" y="0"/>
+                      <a:ext cx="3570605" cy="4320540"/>
+                    </a:xfrm>
+                    <a:prstGeom prst="rect">
+                      <a:avLst/>
+                    </a:prstGeom>
+                  </pic:spPr>
+                </pic:pic>
+              </a:graphicData>
+            </a:graphic>
+            <wp14:sizeRelH relativeFrom="margin">
+              <wp14:pctWidth>0</wp14:pctWidth>
+            </wp14:sizeRelH>
+            <wp14:sizeRelV relativeFrom="margin">
+              <wp14:pctHeight>0</wp14:pctHeight>
+            </wp14:sizeRelV>
+          </wp:anchor>
+        </w:drawing>
+      </w:r>
+    </w:p>
+    <w:p>
+      <w:pPr>
+        <w:rPr>
+          <w:rFonts w:ascii="Times New Roman" w:hAnsi="Times New Roman" w:cs="Times New Roman"/>
+          <w:sz w:val="24"/>
+          <w:szCs w:val="24"/>
+        </w:rPr>
+      </w:pPr>
+      <w:r>
+        <w:rPr>
+          <w:rFonts w:ascii="Times New Roman" w:hAnsi="Times New Roman" w:cs="Times New Roman"/>
+          <w:sz w:val="24"/>
+          <w:szCs w:val="24"/>
+        </w:rPr>
+        <w:t>This code is a sample of how the code was read in scanned and run with the merge sort function to get the time. I showed only the first section because the driver code is just this snippet copy pasted 7 times.</w:t>
+      </w:r>
     </w:p>
     <w:sectPr>
       <w:pgSz w:w="12240" w:h="15840"/>

</xml_diff>